<commit_message>
Ahora si, subiendo bien el desmadre
</commit_message>
<xml_diff>
--- a/IDI 1/Enunciado de alcance.docx
+++ b/IDI 1/Enunciado de alcance.docx
@@ -5131,8 +5131,6 @@
           </w:r>
         </w:sdtContent>
       </w:sdt>
-      <w:bookmarkStart w:id="15" w:name="_GoBack"/>
-      <w:bookmarkEnd w:id="15"/>
     </w:p>
     <w:p>
       <w:pPr>
@@ -5156,7 +5154,7 @@
         <w:pStyle w:val="Ttulo1"/>
         <w:spacing w:line="300" w:lineRule="auto"/>
       </w:pPr>
-      <w:bookmarkStart w:id="16" w:name="_Toc497149702"/>
+      <w:bookmarkStart w:id="15" w:name="_Toc497149702"/>
       <w:r>
         <w:rPr>
           <w:rStyle w:val="Ttulo1Car"/>
@@ -5171,36 +5169,25 @@
         </w:rPr>
         <w:t>TEÓRICO/CONCEPTUAL</w:t>
       </w:r>
+      <w:bookmarkEnd w:id="15"/>
+    </w:p>
+    <w:p>
+      <w:pPr>
+        <w:rPr>
+          <w:i/>
+        </w:rPr>
+      </w:pPr>
+      <w:bookmarkStart w:id="16" w:name="_GoBack"/>
       <w:bookmarkEnd w:id="16"/>
-    </w:p>
-    <w:p>
-      <w:pPr>
-        <w:rPr>
-          <w:i/>
-        </w:rPr>
-      </w:pPr>
-      <w:r>
-        <w:rPr>
-          <w:b/>
-        </w:rPr>
-        <w:t>Resumen:</w:t>
-      </w:r>
-      <w:r>
-        <w:t xml:space="preserve"> En este capítulo se presentan las bases teóricas y conceptuales sobre </w:t>
-      </w:r>
-      <w:r>
-        <w:t>[el objeto de estudio]</w:t>
+      <w:r>
+        <w:t xml:space="preserve">En este capítulo se presentan las bases teóricas y conceptuales sobre </w:t>
+      </w:r>
+      <w:r>
+        <w:t>el análisis y visualización de grafos usando realidad virtual</w:t>
       </w:r>
       <w:r>
         <w:t>.</w:t>
       </w:r>
-    </w:p>
-    <w:p>
-      <w:pPr>
-        <w:rPr>
-          <w:i/>
-        </w:rPr>
-      </w:pPr>
       <w:r>
         <w:br w:type="page"/>
       </w:r>
@@ -7403,7 +7390,7 @@
           <w:rPr>
             <w:noProof/>
           </w:rPr>
-          <w:t>23</w:t>
+          <w:t>21</w:t>
         </w:r>
         <w:r>
           <w:fldChar w:fldCharType="end"/>
@@ -14635,7 +14622,7 @@
 </file>
 
 <file path=customXml/itemProps1.xml><?xml version="1.0" encoding="utf-8"?>
-<ds:datastoreItem xmlns:ds="http://schemas.openxmlformats.org/officeDocument/2006/customXml" ds:itemID="{53858807-E3DF-423B-AAF2-196F0FEEF09C}">
+<ds:datastoreItem xmlns:ds="http://schemas.openxmlformats.org/officeDocument/2006/customXml" ds:itemID="{4E0E584C-DEFF-4FFC-B51E-F369DF99CFD0}">
   <ds:schemaRefs>
     <ds:schemaRef ds:uri="http://schemas.openxmlformats.org/officeDocument/2006/bibliography"/>
   </ds:schemaRefs>

</xml_diff>